<commit_message>
Se modifica el readme
</commit_message>
<xml_diff>
--- a/Usuario-chef-mesero/README.docx
+++ b/Usuario-chef-mesero/README.docx
@@ -94,7 +94,54 @@
           <w:szCs w:val="24"/>
           <w:lang w:val="es-CO"/>
         </w:rPr>
-        <w:t>Ejecuta el siguiente comando para iniciar el servidor JSON:</w:t>
+        <w:t xml:space="preserve">Ejecuta el siguiente comando para iniciar </w:t>
+      </w:r>
+      <w:r>
+        <w:rPr>
+          <w:rFonts w:ascii="Arial" w:eastAsia="Times New Roman" w:hAnsi="Arial" w:cs="Arial"/>
+          <w:sz w:val="24"/>
+          <w:szCs w:val="24"/>
+          <w:lang w:val="es-CO"/>
+        </w:rPr>
+        <w:t>los</w:t>
+      </w:r>
+      <w:r>
+        <w:rPr>
+          <w:rFonts w:ascii="Arial" w:eastAsia="Times New Roman" w:hAnsi="Arial" w:cs="Arial"/>
+          <w:sz w:val="24"/>
+          <w:szCs w:val="24"/>
+          <w:lang w:val="es-CO"/>
+        </w:rPr>
+        <w:t xml:space="preserve"> servidor</w:t>
+      </w:r>
+      <w:r>
+        <w:rPr>
+          <w:rFonts w:ascii="Arial" w:eastAsia="Times New Roman" w:hAnsi="Arial" w:cs="Arial"/>
+          <w:sz w:val="24"/>
+          <w:szCs w:val="24"/>
+          <w:lang w:val="es-CO"/>
+        </w:rPr>
+        <w:t>e</w:t>
+      </w:r>
+      <w:bookmarkStart w:id="0" w:name="_GoBack"/>
+      <w:bookmarkEnd w:id="0"/>
+      <w:r>
+        <w:rPr>
+          <w:rFonts w:ascii="Arial" w:eastAsia="Times New Roman" w:hAnsi="Arial" w:cs="Arial"/>
+          <w:sz w:val="24"/>
+          <w:szCs w:val="24"/>
+          <w:lang w:val="es-CO"/>
+        </w:rPr>
+        <w:t>s</w:t>
+      </w:r>
+      <w:r>
+        <w:rPr>
+          <w:rFonts w:ascii="Arial" w:eastAsia="Times New Roman" w:hAnsi="Arial" w:cs="Arial"/>
+          <w:sz w:val="24"/>
+          <w:szCs w:val="24"/>
+          <w:lang w:val="es-CO"/>
+        </w:rPr>
+        <w:t xml:space="preserve"> JSON:</w:t>
       </w:r>
     </w:p>
     <w:p>
@@ -123,7 +170,6 @@
           <w:rFonts w:ascii="Arial" w:eastAsia="Times New Roman" w:hAnsi="Arial" w:cs="Arial"/>
           <w:sz w:val="20"/>
           <w:szCs w:val="20"/>
-          <w:lang w:val="es-CO"/>
         </w:rPr>
       </w:pPr>
       <w:proofErr w:type="spellStart"/>
@@ -132,7 +178,6 @@
           <w:rFonts w:ascii="Arial" w:eastAsia="Times New Roman" w:hAnsi="Arial" w:cs="Arial"/>
           <w:sz w:val="20"/>
           <w:szCs w:val="20"/>
-          <w:lang w:val="es-CO"/>
         </w:rPr>
         <w:t>json</w:t>
       </w:r>
@@ -142,9 +187,8 @@
           <w:rFonts w:ascii="Arial" w:eastAsia="Times New Roman" w:hAnsi="Arial" w:cs="Arial"/>
           <w:sz w:val="20"/>
           <w:szCs w:val="20"/>
-          <w:lang w:val="es-CO"/>
-        </w:rPr>
-        <w:t>-server --</w:t>
+        </w:rPr>
+        <w:t xml:space="preserve">-server --watch </w:t>
       </w:r>
       <w:proofErr w:type="spellStart"/>
       <w:r>
@@ -152,9 +196,8 @@
           <w:rFonts w:ascii="Arial" w:eastAsia="Times New Roman" w:hAnsi="Arial" w:cs="Arial"/>
           <w:sz w:val="20"/>
           <w:szCs w:val="20"/>
-          <w:lang w:val="es-CO"/>
-        </w:rPr>
-        <w:t>watch</w:t>
+        </w:rPr>
+        <w:t>db.json</w:t>
       </w:r>
       <w:proofErr w:type="spellEnd"/>
       <w:r>
@@ -162,51 +205,52 @@
           <w:rFonts w:ascii="Arial" w:eastAsia="Times New Roman" w:hAnsi="Arial" w:cs="Arial"/>
           <w:sz w:val="20"/>
           <w:szCs w:val="20"/>
-          <w:lang w:val="es-CO"/>
-        </w:rPr>
-        <w:t xml:space="preserve"> </w:t>
-      </w:r>
-      <w:proofErr w:type="spellStart"/>
-      <w:proofErr w:type="gramStart"/>
+        </w:rPr>
+        <w:t xml:space="preserve"> --port 3000</w:t>
+      </w:r>
       <w:r>
         <w:rPr>
           <w:rFonts w:ascii="Arial" w:eastAsia="Times New Roman" w:hAnsi="Arial" w:cs="Arial"/>
           <w:sz w:val="20"/>
           <w:szCs w:val="20"/>
-          <w:lang w:val="es-CO"/>
-        </w:rPr>
-        <w:t>db.json</w:t>
-      </w:r>
-      <w:proofErr w:type="spellEnd"/>
-      <w:proofErr w:type="gramEnd"/>
+        </w:rPr>
+        <w:br/>
+      </w:r>
+      <w:proofErr w:type="spellStart"/>
       <w:r>
         <w:rPr>
           <w:rFonts w:ascii="Arial" w:eastAsia="Times New Roman" w:hAnsi="Arial" w:cs="Arial"/>
           <w:sz w:val="20"/>
           <w:szCs w:val="20"/>
-          <w:lang w:val="es-CO"/>
-        </w:rPr>
-        <w:t xml:space="preserve"> --</w:t>
-      </w:r>
-      <w:proofErr w:type="spellStart"/>
+        </w:rPr>
+        <w:t>json</w:t>
+      </w:r>
+      <w:proofErr w:type="spellEnd"/>
       <w:r>
         <w:rPr>
           <w:rFonts w:ascii="Arial" w:eastAsia="Times New Roman" w:hAnsi="Arial" w:cs="Arial"/>
           <w:sz w:val="20"/>
           <w:szCs w:val="20"/>
-          <w:lang w:val="es-CO"/>
-        </w:rPr>
-        <w:t>port</w:t>
-      </w:r>
-      <w:proofErr w:type="spellEnd"/>
+        </w:rPr>
+        <w:t xml:space="preserve">-server --watch </w:t>
+      </w:r>
+      <w:proofErr w:type="spellStart"/>
       <w:r>
         <w:rPr>
           <w:rFonts w:ascii="Arial" w:eastAsia="Times New Roman" w:hAnsi="Arial" w:cs="Arial"/>
           <w:sz w:val="20"/>
           <w:szCs w:val="20"/>
-          <w:lang w:val="es-CO"/>
-        </w:rPr>
-        <w:t xml:space="preserve"> 3000</w:t>
+        </w:rPr>
+        <w:t>reseñas.json</w:t>
+      </w:r>
+      <w:proofErr w:type="spellEnd"/>
+      <w:r>
+        <w:rPr>
+          <w:rFonts w:ascii="Arial" w:eastAsia="Times New Roman" w:hAnsi="Arial" w:cs="Arial"/>
+          <w:sz w:val="20"/>
+          <w:szCs w:val="20"/>
+        </w:rPr>
+        <w:t xml:space="preserve"> --port 3001</w:t>
       </w:r>
     </w:p>
     <w:p>
@@ -632,8 +676,6 @@
         </w:rPr>
         <w:t>Cuando el pedido se entrega, se marca como "Entregado" para finalizar la entrega.</w:t>
       </w:r>
-      <w:bookmarkStart w:id="0" w:name="_GoBack"/>
-      <w:bookmarkEnd w:id="0"/>
     </w:p>
     <w:p>
       <w:pPr>

</xml_diff>